<commit_message>
change murmur hash doc
</commit_message>
<xml_diff>
--- a/Mycat一致性哈希分片算法.docx
+++ b/Mycat一致性哈希分片算法.docx
@@ -30,362 +30,457 @@
     </w:p>
     <w:p/>
     <w:p>
+      <w:r>
+        <w:rPr>
+          <w:rFonts w:hint="eastAsia"/>
+        </w:rPr>
+        <w:t>rule.xml</w:t>
+      </w:r>
+      <w:r>
+        <w:rPr>
+          <w:rFonts w:hint="eastAsia"/>
+        </w:rPr>
+        <w:t>内容：</w:t>
+      </w:r>
+    </w:p>
+    <w:p>
+      <w:r>
+        <w:t>&lt;!DOCTYPE mycat:rule SYSTEM "rule.dtd"&gt;</w:t>
+      </w:r>
+    </w:p>
+    <w:p>
+      <w:r>
+        <w:t>&lt;mycat:rule xmlns:mycat="http://org.opencloudb/"&gt;</w:t>
+      </w:r>
+    </w:p>
+    <w:p>
+      <w:r>
+        <w:t xml:space="preserve">   &lt;tableRule name="sharding-by-murmur"&gt;</w:t>
+      </w:r>
+    </w:p>
+    <w:p>
+      <w:r>
+        <w:t xml:space="preserve">      &lt;rule&gt;</w:t>
+      </w:r>
+    </w:p>
+    <w:p>
+      <w:r>
+        <w:t xml:space="preserve">        &lt;columns&gt;id&lt;/columns&gt;</w:t>
+      </w:r>
+    </w:p>
+    <w:p>
+      <w:r>
+        <w:t xml:space="preserve">        &lt;algorithm&gt;murmur&lt;/algorithm&gt;</w:t>
+      </w:r>
+    </w:p>
+    <w:p>
+      <w:r>
+        <w:t xml:space="preserve">      &lt;/rule&gt;</w:t>
+      </w:r>
+    </w:p>
+    <w:p>
+      <w:r>
+        <w:t xml:space="preserve">   &lt;/tableRule&gt;</w:t>
+      </w:r>
+    </w:p>
+    <w:p>
+      <w:r>
+        <w:t xml:space="preserve">   &lt;function name="</w:t>
+      </w:r>
+      <w:r>
+        <w:t xml:space="preserve"> </w:t>
+      </w:r>
+      <w:r>
+        <w:t>murmur " class="org.opencloudb.route.function.PartitionByMurmurHash"&gt;</w:t>
+      </w:r>
+    </w:p>
+    <w:p>
+      <w:r>
+        <w:t xml:space="preserve">      &lt;property name="seed"&gt;0&lt;/property&gt;</w:t>
+      </w:r>
+      <w:r>
+        <w:rPr>
+          <w:rFonts w:hint="eastAsia"/>
+        </w:rPr>
+        <w:t>&lt;!</w:t>
+      </w:r>
+      <w:r>
+        <w:t>—</w:t>
+      </w:r>
+      <w:r>
+        <w:rPr>
+          <w:rFonts w:hint="eastAsia"/>
+        </w:rPr>
+        <w:t>默认</w:t>
+      </w:r>
+      <w:r>
+        <w:t>是</w:t>
+      </w:r>
+      <w:r>
+        <w:rPr>
+          <w:rFonts w:hint="eastAsia"/>
+        </w:rPr>
+        <w:t>0</w:t>
+      </w:r>
+      <w:r>
+        <w:t>--&gt;</w:t>
+      </w:r>
+    </w:p>
+    <w:p>
+      <w:r>
+        <w:rPr>
+          <w:rFonts w:hint="eastAsia"/>
+        </w:rPr>
+        <w:t xml:space="preserve">      &lt;property name="count"&gt;</w:t>
+      </w:r>
+      <w:r>
+        <w:t>2</w:t>
+      </w:r>
+      <w:r>
+        <w:rPr>
+          <w:rFonts w:hint="eastAsia"/>
+        </w:rPr>
+        <w:t>&lt;/property&gt;&lt;!</w:t>
+      </w:r>
+      <w:r>
+        <w:t>—</w:t>
+      </w:r>
+      <w:r>
+        <w:rPr>
+          <w:rFonts w:hint="eastAsia"/>
+        </w:rPr>
+        <w:t>要</w:t>
+      </w:r>
+      <w:r>
+        <w:t>分片的数据库</w:t>
+      </w:r>
+      <w:r>
+        <w:rPr>
+          <w:rFonts w:hint="eastAsia"/>
+        </w:rPr>
+        <w:t>节点</w:t>
+      </w:r>
+      <w:r>
+        <w:t>数量，</w:t>
+      </w:r>
+      <w:r>
+        <w:rPr>
+          <w:rFonts w:hint="eastAsia"/>
+        </w:rPr>
+        <w:t>必须指定</w:t>
+      </w:r>
+      <w:r>
+        <w:t>，否则没法分片</w:t>
+      </w:r>
+      <w:r>
+        <w:rPr>
+          <w:rFonts w:hint="eastAsia"/>
+        </w:rPr>
+        <w:t>--&gt;</w:t>
+      </w:r>
+    </w:p>
+    <w:p>
+      <w:r>
+        <w:t xml:space="preserve">      </w:t>
+      </w:r>
+      <w:r>
+        <w:rPr>
+          <w:rFonts w:hint="eastAsia"/>
+        </w:rPr>
+        <w:t>&lt;property name=</w:t>
+      </w:r>
+      <w:r>
+        <w:t xml:space="preserve">”virtualBucketTimes”&gt;160&lt;/property&gt;&lt;!-- </w:t>
+      </w:r>
+      <w:r>
+        <w:rPr>
+          <w:rFonts w:hint="eastAsia"/>
+        </w:rPr>
+        <w:t>一</w:t>
+      </w:r>
+      <w:r>
+        <w:t>个实际的数据库节点</w:t>
+      </w:r>
+      <w:r>
+        <w:rPr>
+          <w:rFonts w:hint="eastAsia"/>
+        </w:rPr>
+        <w:t>被</w:t>
+      </w:r>
+      <w:r>
+        <w:t>映射为这么多虚拟节点，默认是</w:t>
+      </w:r>
+      <w:r>
+        <w:rPr>
+          <w:rFonts w:hint="eastAsia"/>
+        </w:rPr>
+        <w:t>160</w:t>
+      </w:r>
+      <w:r>
+        <w:rPr>
+          <w:rFonts w:hint="eastAsia"/>
+        </w:rPr>
+        <w:t>倍</w:t>
+      </w:r>
+      <w:r>
+        <w:t>，也就是</w:t>
+      </w:r>
+      <w:r>
+        <w:rPr>
+          <w:rFonts w:hint="eastAsia"/>
+        </w:rPr>
+        <w:t>虚拟</w:t>
+      </w:r>
+      <w:r>
+        <w:t>节点数是物理节点数的</w:t>
+      </w:r>
+      <w:r>
+        <w:rPr>
+          <w:rFonts w:hint="eastAsia"/>
+        </w:rPr>
+        <w:t>160</w:t>
+      </w:r>
+      <w:r>
+        <w:rPr>
+          <w:rFonts w:hint="eastAsia"/>
+        </w:rPr>
+        <w:t>倍</w:t>
+      </w:r>
+      <w:r>
+        <w:t>--&gt;</w:t>
+      </w:r>
+    </w:p>
+    <w:p>
       <w:pPr>
-        <w:rPr>
-          <w:rFonts w:hint="eastAsia"/>
-        </w:rPr>
+        <w:autoSpaceDE w:val="0"/>
+        <w:autoSpaceDN w:val="0"/>
+        <w:adjustRightInd w:val="0"/>
+        <w:jc w:val="left"/>
       </w:pPr>
       <w:r>
-        <w:rPr>
-          <w:rFonts w:hint="eastAsia"/>
-        </w:rPr>
-        <w:t>rule.xml</w:t>
-      </w:r>
-      <w:r>
-        <w:rPr>
-          <w:rFonts w:hint="eastAsia"/>
-        </w:rPr>
-        <w:t>内容：</w:t>
-      </w:r>
-    </w:p>
-    <w:p>
-      <w:r>
-        <w:t>&lt;!DOCTYPE mycat:rule SYSTEM "rule.dtd"&gt;</w:t>
-      </w:r>
-    </w:p>
-    <w:p>
-      <w:r>
-        <w:t>&lt;mycat:rule xmlns:mycat="http://org.opencloudb/"&gt;</w:t>
-      </w:r>
-    </w:p>
-    <w:p>
-      <w:r>
-        <w:t xml:space="preserve">   &lt;tableRule name="sharding-by</w:t>
-      </w:r>
-      <w:r>
-        <w:t>-murmur</w:t>
-      </w:r>
-      <w:r>
-        <w:t>"&gt;</w:t>
-      </w:r>
-    </w:p>
-    <w:p>
-      <w:r>
-        <w:t xml:space="preserve">      &lt;rule&gt;</w:t>
-      </w:r>
-    </w:p>
-    <w:p>
-      <w:r>
-        <w:t xml:space="preserve">        &lt;columns&gt;</w:t>
-      </w:r>
-      <w:r>
-        <w:t>id</w:t>
-      </w:r>
-      <w:r>
-        <w:t>&lt;/columns&gt;</w:t>
-      </w:r>
-    </w:p>
-    <w:p>
-      <w:r>
-        <w:t xml:space="preserve">        &lt;algorithm&gt;</w:t>
-      </w:r>
-      <w:r>
-        <w:t>murmur</w:t>
-      </w:r>
-      <w:r>
-        <w:t>&lt;/algorithm&gt;</w:t>
-      </w:r>
-    </w:p>
-    <w:p>
-      <w:r>
-        <w:t xml:space="preserve">      &lt;/rule&gt;</w:t>
-      </w:r>
-    </w:p>
-    <w:p>
-      <w:r>
-        <w:t xml:space="preserve">   &lt;/tableRule&gt;</w:t>
-      </w:r>
-    </w:p>
-    <w:p>
-      <w:r>
-        <w:t xml:space="preserve">   &lt;function name="</w:t>
-      </w:r>
-      <w:r>
-        <w:t xml:space="preserve"> </w:t>
-      </w:r>
-      <w:r>
-        <w:t>murmur</w:t>
-      </w:r>
-      <w:r>
-        <w:t xml:space="preserve"> </w:t>
-      </w:r>
-      <w:r>
-        <w:t>" class="org.opencloudb.r</w:t>
-      </w:r>
-      <w:r>
-        <w:t>oute.function.PartitionByMurmurHash</w:t>
-      </w:r>
-      <w:r>
-        <w:t>"&gt;</w:t>
+        <w:t xml:space="preserve">      &lt;property name=”weightMapFile”&gt;/etc/mycat/weightMapFile&lt;/property&gt;&lt;!—</w:t>
+      </w:r>
+      <w:r>
+        <w:rPr>
+          <w:rFonts w:ascii="宋体" w:eastAsia="宋体" w:cs="宋体" w:hint="eastAsia"/>
+          <w:color w:val="3F5FBF"/>
+          <w:kern w:val="0"/>
+          <w:sz w:val="22"/>
+        </w:rPr>
+        <w:t>节点的权重，没有指定权重的节点默认是</w:t>
+      </w:r>
+      <w:r>
+        <w:rPr>
+          <w:rFonts w:ascii="宋体" w:eastAsia="宋体" w:cs="宋体"/>
+          <w:color w:val="3F5FBF"/>
+          <w:kern w:val="0"/>
+          <w:sz w:val="22"/>
+        </w:rPr>
+        <w:t>1</w:t>
+      </w:r>
+      <w:r>
+        <w:rPr>
+          <w:rFonts w:ascii="宋体" w:eastAsia="宋体" w:cs="宋体" w:hint="eastAsia"/>
+          <w:color w:val="3F5FBF"/>
+          <w:kern w:val="0"/>
+          <w:sz w:val="22"/>
+        </w:rPr>
+        <w:t>。以</w:t>
+      </w:r>
+      <w:r>
+        <w:rPr>
+          <w:rFonts w:ascii="宋体" w:eastAsia="宋体" w:cs="宋体"/>
+          <w:color w:val="3F5FBF"/>
+          <w:kern w:val="0"/>
+          <w:sz w:val="22"/>
+        </w:rPr>
+        <w:t>properties</w:t>
+      </w:r>
+      <w:r>
+        <w:rPr>
+          <w:rFonts w:ascii="宋体" w:eastAsia="宋体" w:cs="宋体" w:hint="eastAsia"/>
+          <w:color w:val="3F5FBF"/>
+          <w:kern w:val="0"/>
+          <w:sz w:val="22"/>
+        </w:rPr>
+        <w:t>文件的格式填写，以从</w:t>
+      </w:r>
+      <w:r>
+        <w:rPr>
+          <w:rFonts w:ascii="宋体" w:eastAsia="宋体" w:cs="宋体"/>
+          <w:color w:val="3F5FBF"/>
+          <w:kern w:val="0"/>
+          <w:sz w:val="22"/>
+        </w:rPr>
+        <w:t>0</w:t>
+      </w:r>
+      <w:r>
+        <w:rPr>
+          <w:rFonts w:ascii="宋体" w:eastAsia="宋体" w:cs="宋体" w:hint="eastAsia"/>
+          <w:color w:val="3F5FBF"/>
+          <w:kern w:val="0"/>
+          <w:sz w:val="22"/>
+        </w:rPr>
+        <w:t>开始到</w:t>
+      </w:r>
+      <w:r>
+        <w:rPr>
+          <w:rFonts w:ascii="宋体" w:eastAsia="宋体" w:cs="宋体"/>
+          <w:color w:val="3F5FBF"/>
+          <w:kern w:val="0"/>
+          <w:sz w:val="22"/>
+        </w:rPr>
+        <w:t>count</w:t>
+      </w:r>
+      <w:r>
+        <w:rPr>
+          <w:rFonts w:ascii="宋体" w:eastAsia="宋体" w:cs="宋体"/>
+          <w:color w:val="7F7F9F"/>
+          <w:kern w:val="0"/>
+          <w:sz w:val="22"/>
+        </w:rPr>
+        <w:t>-</w:t>
+      </w:r>
+      <w:r>
+        <w:rPr>
+          <w:rFonts w:ascii="宋体" w:eastAsia="宋体" w:cs="宋体"/>
+          <w:color w:val="3F5FBF"/>
+          <w:kern w:val="0"/>
+          <w:sz w:val="22"/>
+        </w:rPr>
+        <w:t>1</w:t>
+      </w:r>
+      <w:r>
+        <w:rPr>
+          <w:rFonts w:ascii="宋体" w:eastAsia="宋体" w:cs="宋体" w:hint="eastAsia"/>
+          <w:color w:val="3F5FBF"/>
+          <w:kern w:val="0"/>
+          <w:sz w:val="22"/>
+        </w:rPr>
+        <w:t>的整数值也就是节点索引为</w:t>
+      </w:r>
+      <w:r>
+        <w:rPr>
+          <w:rFonts w:ascii="宋体" w:eastAsia="宋体" w:cs="宋体"/>
+          <w:color w:val="3F5FBF"/>
+          <w:kern w:val="0"/>
+          <w:sz w:val="22"/>
+        </w:rPr>
+        <w:t>key</w:t>
+      </w:r>
+      <w:r>
+        <w:rPr>
+          <w:rFonts w:ascii="宋体" w:eastAsia="宋体" w:cs="宋体" w:hint="eastAsia"/>
+          <w:color w:val="3F5FBF"/>
+          <w:kern w:val="0"/>
+          <w:sz w:val="22"/>
+        </w:rPr>
+        <w:t>，以节点权重值为值。所有权重值必须是正整数，否则以</w:t>
+      </w:r>
+      <w:r>
+        <w:rPr>
+          <w:rFonts w:ascii="宋体" w:eastAsia="宋体" w:cs="宋体"/>
+          <w:color w:val="3F5FBF"/>
+          <w:kern w:val="0"/>
+          <w:sz w:val="22"/>
+        </w:rPr>
+        <w:t>1</w:t>
+      </w:r>
+      <w:r>
+        <w:rPr>
+          <w:rFonts w:ascii="宋体" w:eastAsia="宋体" w:cs="宋体" w:hint="eastAsia"/>
+          <w:color w:val="3F5FBF"/>
+          <w:kern w:val="0"/>
+          <w:sz w:val="22"/>
+        </w:rPr>
+        <w:t>代替</w:t>
+      </w:r>
+      <w:r>
+        <w:t xml:space="preserve"> --&gt;</w:t>
       </w:r>
     </w:p>
     <w:p>
       <w:pPr>
-        <w:rPr>
-          <w:rFonts w:hint="eastAsia"/>
-        </w:rPr>
+        <w:autoSpaceDE w:val="0"/>
+        <w:autoSpaceDN w:val="0"/>
+        <w:adjustRightInd w:val="0"/>
+        <w:jc w:val="left"/>
       </w:pPr>
       <w:r>
-        <w:t xml:space="preserve">      &lt;property name="</w:t>
-      </w:r>
-      <w:r>
-        <w:t>seed</w:t>
-      </w:r>
-      <w:r>
-        <w:t>"&gt;</w:t>
-      </w:r>
-      <w:r>
-        <w:t>0</w:t>
-      </w:r>
-      <w:r>
-        <w:t>&lt;/property&gt;</w:t>
-      </w:r>
-      <w:r>
-        <w:rPr>
-          <w:rFonts w:hint="eastAsia"/>
-        </w:rPr>
-        <w:t>&lt;!</w:t>
-      </w:r>
-      <w:r>
-        <w:t>—</w:t>
-      </w:r>
-      <w:r>
-        <w:rPr>
-          <w:rFonts w:hint="eastAsia"/>
-        </w:rPr>
-        <w:t>默认</w:t>
-      </w:r>
-      <w:r>
-        <w:t>是</w:t>
-      </w:r>
-      <w:r>
-        <w:rPr>
-          <w:rFonts w:hint="eastAsia"/>
-        </w:rPr>
-        <w:t>0</w:t>
-      </w:r>
-      <w:r>
-        <w:t>--&gt;</w:t>
-      </w:r>
-    </w:p>
-    <w:p>
-      <w:r>
-        <w:rPr>
-          <w:rFonts w:hint="eastAsia"/>
-        </w:rPr>
-        <w:t xml:space="preserve">      &lt;property name="count</w:t>
-      </w:r>
-      <w:r>
-        <w:rPr>
-          <w:rFonts w:hint="eastAsia"/>
-        </w:rPr>
-        <w:t>"&gt;</w:t>
-      </w:r>
-      <w:r>
-        <w:t>2</w:t>
-      </w:r>
-      <w:r>
-        <w:rPr>
-          <w:rFonts w:hint="eastAsia"/>
-        </w:rPr>
-        <w:t>&lt;/property&gt;&lt;!</w:t>
-      </w:r>
-      <w:r>
-        <w:t>—</w:t>
-      </w:r>
-      <w:r>
-        <w:rPr>
-          <w:rFonts w:hint="eastAsia"/>
-        </w:rPr>
-        <w:t>要</w:t>
-      </w:r>
-      <w:r>
-        <w:t>分片的数据库</w:t>
-      </w:r>
-      <w:r>
-        <w:rPr>
-          <w:rFonts w:hint="eastAsia"/>
-        </w:rPr>
-        <w:t>节点</w:t>
-      </w:r>
-      <w:r>
-        <w:t>数量，</w:t>
-      </w:r>
-      <w:r>
-        <w:rPr>
-          <w:rFonts w:hint="eastAsia"/>
-        </w:rPr>
-        <w:t>必须指定</w:t>
-      </w:r>
-      <w:r>
-        <w:t>，否则没法分片</w:t>
-      </w:r>
-      <w:r>
-        <w:rPr>
-          <w:rFonts w:hint="eastAsia"/>
-        </w:rPr>
-        <w:t>--&gt;</w:t>
-      </w:r>
-    </w:p>
-    <w:p>
-      <w:r>
-        <w:t xml:space="preserve">      </w:t>
-      </w:r>
-      <w:r>
-        <w:rPr>
-          <w:rFonts w:hint="eastAsia"/>
-        </w:rPr>
-        <w:t>&lt;property name=</w:t>
-      </w:r>
-      <w:r>
-        <w:t xml:space="preserve">”virtualBucketTimes”&gt;160&lt;/property&gt;&lt;!-- </w:t>
-      </w:r>
-      <w:r>
-        <w:rPr>
-          <w:rFonts w:hint="eastAsia"/>
-        </w:rPr>
-        <w:t>一</w:t>
-      </w:r>
-      <w:r>
-        <w:t>个实际的数据库节点</w:t>
-      </w:r>
-      <w:r>
-        <w:rPr>
-          <w:rFonts w:hint="eastAsia"/>
-        </w:rPr>
-        <w:t>被</w:t>
-      </w:r>
-      <w:r>
-        <w:t>映射为这么多虚拟节点，默认是</w:t>
-      </w:r>
-      <w:r>
-        <w:rPr>
-          <w:rFonts w:hint="eastAsia"/>
-        </w:rPr>
-        <w:t>160</w:t>
-      </w:r>
-      <w:r>
-        <w:rPr>
-          <w:rFonts w:hint="eastAsia"/>
-        </w:rPr>
-        <w:t>倍</w:t>
-      </w:r>
-      <w:r>
-        <w:t>，也就是</w:t>
-      </w:r>
-      <w:r>
-        <w:rPr>
-          <w:rFonts w:hint="eastAsia"/>
-        </w:rPr>
-        <w:t>虚拟</w:t>
-      </w:r>
-      <w:r>
-        <w:t>节点数是物理节点数的</w:t>
-      </w:r>
-      <w:r>
-        <w:rPr>
-          <w:rFonts w:hint="eastAsia"/>
-        </w:rPr>
-        <w:t>160</w:t>
-      </w:r>
-      <w:r>
-        <w:rPr>
-          <w:rFonts w:hint="eastAsia"/>
-        </w:rPr>
-        <w:t>倍</w:t>
-      </w:r>
-      <w:r>
-        <w:t>--&gt;</w:t>
-      </w:r>
-    </w:p>
-    <w:p>
-      <w:pPr>
-        <w:rPr>
-          <w:rFonts w:hint="eastAsia"/>
-        </w:rPr>
-      </w:pPr>
-      <w:r>
-        <w:t xml:space="preserve">      &lt;property name=”weightMapFile”&gt;/etc/mycat/weightMapFile&lt;/property&gt;&lt;!—</w:t>
-      </w:r>
-      <w:r>
-        <w:rPr>
-          <w:rFonts w:hint="eastAsia"/>
-        </w:rPr>
-        <w:t>用</w:t>
-      </w:r>
-      <w:r>
-        <w:t>于测试时观察各物理节点与虚拟节点的分布情况，如果指定</w:t>
-      </w:r>
-      <w:r>
-        <w:rPr>
-          <w:rFonts w:hint="eastAsia"/>
-        </w:rPr>
-        <w:t>了</w:t>
-      </w:r>
-      <w:r>
-        <w:t>这个</w:t>
-      </w:r>
-      <w:r>
-        <w:rPr>
-          <w:rFonts w:hint="eastAsia"/>
-        </w:rPr>
-        <w:t>属性</w:t>
-      </w:r>
-      <w:r>
-        <w:t>，会把虚拟节点的</w:t>
-      </w:r>
-      <w:r>
-        <w:t>murmur hash</w:t>
-      </w:r>
-      <w:r>
-        <w:rPr>
-          <w:rFonts w:hint="eastAsia"/>
-        </w:rPr>
-        <w:t>值</w:t>
-      </w:r>
-      <w:r>
-        <w:t>与物理节点的映射</w:t>
-      </w:r>
-      <w:r>
-        <w:rPr>
-          <w:rFonts w:hint="eastAsia"/>
-        </w:rPr>
-        <w:t>按</w:t>
-      </w:r>
-      <w:r>
-        <w:t>行输出到这个文件，</w:t>
-      </w:r>
-      <w:r>
-        <w:rPr>
-          <w:rFonts w:hint="eastAsia"/>
-        </w:rPr>
-        <w:t>没</w:t>
-      </w:r>
-      <w:r>
-        <w:t>有默认值，如果不指定</w:t>
-      </w:r>
-      <w:r>
-        <w:rPr>
-          <w:rFonts w:hint="eastAsia"/>
-        </w:rPr>
-        <w:t>，</w:t>
-      </w:r>
-      <w:r>
-        <w:t>就不会输出任何东西</w:t>
+        <w:t xml:space="preserve">      &lt;property name=”bucketMapPath</w:t>
       </w:r>
       <w:bookmarkStart w:id="0" w:name="_GoBack"/>
       <w:bookmarkEnd w:id="0"/>
       <w:r>
+        <w:t xml:space="preserve">”&gt;/etc/mycat/bucketMapPath&lt;/property&gt;&lt;!-- </w:t>
+      </w:r>
+      <w:r>
+        <w:rPr>
+          <w:rFonts w:hint="eastAsia"/>
+        </w:rPr>
+        <w:t>用</w:t>
+      </w:r>
+      <w:r>
+        <w:t>于测试时观察各物理节点与虚拟节点的分布情况，如果指定</w:t>
+      </w:r>
+      <w:r>
+        <w:rPr>
+          <w:rFonts w:hint="eastAsia"/>
+        </w:rPr>
+        <w:t>了</w:t>
+      </w:r>
+      <w:r>
+        <w:t>这个</w:t>
+      </w:r>
+      <w:r>
+        <w:rPr>
+          <w:rFonts w:hint="eastAsia"/>
+        </w:rPr>
+        <w:t>属性</w:t>
+      </w:r>
+      <w:r>
+        <w:t>，会把虚拟节点的</w:t>
+      </w:r>
+      <w:r>
+        <w:t>murmur hash</w:t>
+      </w:r>
+      <w:r>
+        <w:rPr>
+          <w:rFonts w:hint="eastAsia"/>
+        </w:rPr>
+        <w:t>值</w:t>
+      </w:r>
+      <w:r>
+        <w:t>与物理节点的映射</w:t>
+      </w:r>
+      <w:r>
+        <w:rPr>
+          <w:rFonts w:hint="eastAsia"/>
+        </w:rPr>
+        <w:t>按</w:t>
+      </w:r>
+      <w:r>
+        <w:t>行输出到这个文件，</w:t>
+      </w:r>
+      <w:r>
+        <w:rPr>
+          <w:rFonts w:hint="eastAsia"/>
+        </w:rPr>
+        <w:t>没</w:t>
+      </w:r>
+      <w:r>
+        <w:t>有默认值，如果不指定</w:t>
+      </w:r>
+      <w:r>
+        <w:rPr>
+          <w:rFonts w:hint="eastAsia"/>
+        </w:rPr>
+        <w:t>，</w:t>
+      </w:r>
+      <w:r>
+        <w:t>就不会输出任何东西</w:t>
+      </w:r>
+      <w:r>
         <w:t xml:space="preserve"> --&gt;</w:t>
       </w:r>
     </w:p>
@@ -395,11 +490,6 @@
       </w:r>
     </w:p>
     <w:p>
-      <w:pPr>
-        <w:rPr>
-          <w:rFonts w:hint="eastAsia"/>
-        </w:rPr>
-      </w:pPr>
       <w:r>
         <w:t>&lt;/mycat:rule&gt;</w:t>
       </w:r>

</xml_diff>